<commit_message>
Add more description in documentation
</commit_message>
<xml_diff>
--- a/ms_power_automate/MS_Power_Automate_Flow.docx
+++ b/ms_power_automate/MS_Power_Automate_Flow.docx
@@ -40,6 +40,12 @@
       </w:r>
     </w:p>
     <w:p/>
+    <w:p>
+      <w:r>
+        <w:t>P.S. In case you need to create a new workflow in MS Power Automate, please kindly contact engineering team members to share the existing flows as your template.</w:t>
+      </w:r>
+    </w:p>
+    <w:p/>
     <w:p/>
     <w:p>
       <w:pPr>
@@ -103,7 +109,7 @@
       <w:r>
         <w:t xml:space="preserve">We configured </w:t>
       </w:r>
-      <w:hyperlink r:id="rId4" w:history="1">
+      <w:hyperlink r:id="rId5" w:history="1">
         <w:r>
           <w:rPr>
             <w:rStyle w:val="Hyperlink"/>
@@ -114,7 +120,7 @@
       <w:r>
         <w:t xml:space="preserve"> for STAGING env, and </w:t>
       </w:r>
-      <w:hyperlink r:id="rId5" w:history="1">
+      <w:hyperlink r:id="rId6" w:history="1">
         <w:r>
           <w:rPr>
             <w:rStyle w:val="Hyperlink"/>
@@ -135,17 +141,6 @@
     <w:p>
       <w:r>
         <w:t xml:space="preserve">Email will be sent to </w:t>
-      </w:r>
-      <w:hyperlink r:id="rId6" w:history="1">
-        <w:r>
-          <w:rPr>
-            <w:rStyle w:val="Hyperlink"/>
-          </w:rPr>
-          <w:t>support@stats4sd.org</w:t>
-        </w:r>
-      </w:hyperlink>
-      <w:r>
-        <w:t xml:space="preserve">. It will be follow-up when any engineering team members check email in </w:t>
       </w:r>
       <w:hyperlink r:id="rId7" w:history="1">
         <w:r>
@@ -156,6 +151,17 @@
         </w:r>
       </w:hyperlink>
       <w:r>
+        <w:t xml:space="preserve">. It will be follow-up when any engineering team members check email in </w:t>
+      </w:r>
+      <w:hyperlink r:id="rId8" w:history="1">
+        <w:r>
+          <w:rPr>
+            <w:rStyle w:val="Hyperlink"/>
+          </w:rPr>
+          <w:t>support@stats4sd.org</w:t>
+        </w:r>
+      </w:hyperlink>
+      <w:r>
         <w:t>.</w:t>
       </w:r>
     </w:p>
@@ -208,32 +214,14 @@
         <w:t xml:space="preserve">the </w:t>
       </w:r>
       <w:r>
-        <w:t xml:space="preserve">investigation result, root cause, solution, preventive actions etc in the </w:t>
-      </w:r>
-      <w:proofErr w:type="spellStart"/>
-      <w:r>
-        <w:t>Github</w:t>
-      </w:r>
-      <w:proofErr w:type="spellEnd"/>
-      <w:r>
-        <w:t xml:space="preserve"> issue.</w:t>
-      </w:r>
-    </w:p>
-    <w:p/>
-    <w:p>
-      <w:r>
-        <w:t xml:space="preserve">The </w:t>
-      </w:r>
-      <w:proofErr w:type="spellStart"/>
-      <w:r>
-        <w:t>Github</w:t>
-      </w:r>
-      <w:proofErr w:type="spellEnd"/>
-      <w:r>
-        <w:t xml:space="preserve"> issue can be closed when problem resolved and the related data platform alive again. </w:t>
-      </w:r>
-    </w:p>
-    <w:p>
+        <w:t>investigation result, root cause, solution, preventive actions etc in the Github issue.</w:t>
+      </w:r>
+    </w:p>
+    <w:p/>
+    <w:p>
+      <w:r>
+        <w:t>The Github issue can be closed when problem resolved and the related data platform alive again.</w:t>
+      </w:r>
       <w:r>
         <w:br/>
       </w:r>
@@ -312,15 +300,7 @@
     </w:p>
     <w:p>
       <w:r>
-        <w:t xml:space="preserve">1. When we receive STAGING ENV DOWN email alert from Uptime Robot, creates a new </w:t>
-      </w:r>
-      <w:proofErr w:type="spellStart"/>
-      <w:r>
-        <w:t>Github</w:t>
-      </w:r>
-      <w:proofErr w:type="spellEnd"/>
-      <w:r>
-        <w:t xml:space="preserve"> issue and send email to support@stats4sd.org</w:t>
+        <w:t>1. When we receive STAGING ENV DOWN email alert from Uptime Robot, creates a new Github issue and send email to support@stats4sd.org</w:t>
       </w:r>
     </w:p>
     <w:p>
@@ -330,15 +310,7 @@
     </w:p>
     <w:p>
       <w:r>
-        <w:t xml:space="preserve">3. When we receive LIVE ENV DOWN email alert from Uptime Robot, creates a new </w:t>
-      </w:r>
-      <w:proofErr w:type="spellStart"/>
-      <w:r>
-        <w:t>Github</w:t>
-      </w:r>
-      <w:proofErr w:type="spellEnd"/>
-      <w:r>
-        <w:t xml:space="preserve"> issue and send email to engineering team members</w:t>
+        <w:t>3. When we receive LIVE ENV DOWN email alert from Uptime Robot, creates a new Github issue and send email to engineering team members</w:t>
       </w:r>
     </w:p>
     <w:p>
@@ -375,7 +347,7 @@
                     </pic:cNvPicPr>
                   </pic:nvPicPr>
                   <pic:blipFill>
-                    <a:blip r:embed="rId8">
+                    <a:blip r:embed="rId9">
                       <a:extLst>
                         <a:ext uri="{28A0092B-C50C-407E-A947-70E740481C1C}">
                           <a14:useLocalDpi xmlns:a14="http://schemas.microsoft.com/office/drawing/2010/main" val="0"/>
@@ -477,7 +449,7 @@
                     </pic:cNvPicPr>
                   </pic:nvPicPr>
                   <pic:blipFill>
-                    <a:blip r:embed="rId9">
+                    <a:blip r:embed="rId10">
                       <a:extLst>
                         <a:ext uri="{28A0092B-C50C-407E-A947-70E740481C1C}">
                           <a14:useLocalDpi xmlns:a14="http://schemas.microsoft.com/office/drawing/2010/main" val="0"/>
@@ -524,7 +496,7 @@
       <w:r>
         <w:t xml:space="preserve">Email recipient: </w:t>
       </w:r>
-      <w:hyperlink r:id="rId10" w:history="1">
+      <w:hyperlink r:id="rId11" w:history="1">
         <w:r>
           <w:rPr>
             <w:rStyle w:val="Hyperlink"/>
@@ -548,7 +520,7 @@
       <w:r>
         <w:t xml:space="preserve">Email sender: </w:t>
       </w:r>
-      <w:hyperlink r:id="rId11" w:history="1">
+      <w:hyperlink r:id="rId12" w:history="1">
         <w:r>
           <w:rPr>
             <w:rStyle w:val="Hyperlink"/>
@@ -578,67 +550,6 @@
                 <pic:pic xmlns:pic="http://schemas.openxmlformats.org/drawingml/2006/picture">
                   <pic:nvPicPr>
                     <pic:cNvPr id="0" name="Picture 3"/>
-                    <pic:cNvPicPr>
-                      <a:picLocks noChangeAspect="1" noChangeArrowheads="1"/>
-                    </pic:cNvPicPr>
-                  </pic:nvPicPr>
-                  <pic:blipFill>
-                    <a:blip r:embed="rId12">
-                      <a:extLst>
-                        <a:ext uri="{28A0092B-C50C-407E-A947-70E740481C1C}">
-                          <a14:useLocalDpi xmlns:a14="http://schemas.microsoft.com/office/drawing/2010/main" val="0"/>
-                        </a:ext>
-                      </a:extLst>
-                    </a:blip>
-                    <a:srcRect/>
-                    <a:stretch>
-                      <a:fillRect/>
-                    </a:stretch>
-                  </pic:blipFill>
-                  <pic:spPr bwMode="auto">
-                    <a:xfrm>
-                      <a:off x="0" y="0"/>
-                      <a:ext cx="5719445" cy="3743960"/>
-                    </a:xfrm>
-                    <a:prstGeom prst="rect">
-                      <a:avLst/>
-                    </a:prstGeom>
-                    <a:noFill/>
-                    <a:ln>
-                      <a:noFill/>
-                    </a:ln>
-                  </pic:spPr>
-                </pic:pic>
-              </a:graphicData>
-            </a:graphic>
-          </wp:inline>
-        </w:drawing>
-      </w:r>
-    </w:p>
-    <w:p>
-      <w:r>
-        <w:br w:type="page"/>
-      </w:r>
-    </w:p>
-    <w:p/>
-    <w:p>
-      <w:r>
-        <w:rPr>
-          <w:noProof/>
-        </w:rPr>
-        <w:drawing>
-          <wp:inline distT="0" distB="0" distL="0" distR="0" wp14:anchorId="765DB4B4" wp14:editId="14AA955A">
-            <wp:extent cx="5719445" cy="3743960"/>
-            <wp:effectExtent l="0" t="0" r="0" b="8890"/>
-            <wp:docPr id="4" name="Picture 4"/>
-            <wp:cNvGraphicFramePr>
-              <a:graphicFrameLocks xmlns:a="http://schemas.openxmlformats.org/drawingml/2006/main" noChangeAspect="1"/>
-            </wp:cNvGraphicFramePr>
-            <a:graphic xmlns:a="http://schemas.openxmlformats.org/drawingml/2006/main">
-              <a:graphicData uri="http://schemas.openxmlformats.org/drawingml/2006/picture">
-                <pic:pic xmlns:pic="http://schemas.openxmlformats.org/drawingml/2006/picture">
-                  <pic:nvPicPr>
-                    <pic:cNvPr id="0" name="Picture 4"/>
                     <pic:cNvPicPr>
                       <a:picLocks noChangeAspect="1" noChangeArrowheads="1"/>
                     </pic:cNvPicPr>
@@ -676,17 +587,40 @@
         </w:drawing>
       </w:r>
     </w:p>
-    <w:p/>
+    <w:p>
+      <w:pPr>
+        <w:jc w:val="both"/>
+      </w:pPr>
+      <w:r>
+        <w:t>Conditions to identify Uptime robot monitor email alert:</w:t>
+      </w:r>
+    </w:p>
+    <w:p>
+      <w:r>
+        <w:t>Tick the required condition:</w:t>
+      </w:r>
+    </w:p>
+    <w:p>
+      <w:r>
+        <w:t>Subject starts with “Monitor is DOWN”</w:t>
+      </w:r>
+    </w:p>
+    <w:p>
+      <w:r>
+        <w:br w:type="page"/>
+      </w:r>
+    </w:p>
     <w:p>
       <w:r>
         <w:rPr>
           <w:noProof/>
         </w:rPr>
+        <w:lastRenderedPageBreak/>
         <w:drawing>
-          <wp:inline distT="0" distB="0" distL="0" distR="0" wp14:anchorId="0765FE5D" wp14:editId="1EFCCC5B">
+          <wp:inline distT="0" distB="0" distL="0" distR="0" wp14:anchorId="765DB4B4" wp14:editId="14AA955A">
             <wp:extent cx="5719445" cy="3743960"/>
             <wp:effectExtent l="0" t="0" r="0" b="8890"/>
-            <wp:docPr id="5" name="Picture 5"/>
+            <wp:docPr id="4" name="Picture 4"/>
             <wp:cNvGraphicFramePr>
               <a:graphicFrameLocks xmlns:a="http://schemas.openxmlformats.org/drawingml/2006/main" noChangeAspect="1"/>
             </wp:cNvGraphicFramePr>
@@ -694,7 +628,7 @@
               <a:graphicData uri="http://schemas.openxmlformats.org/drawingml/2006/picture">
                 <pic:pic xmlns:pic="http://schemas.openxmlformats.org/drawingml/2006/picture">
                   <pic:nvPicPr>
-                    <pic:cNvPr id="0" name="Picture 5"/>
+                    <pic:cNvPr id="0" name="Picture 4"/>
                     <pic:cNvPicPr>
                       <a:picLocks noChangeAspect="1" noChangeArrowheads="1"/>
                     </pic:cNvPicPr>
@@ -732,13 +666,260 @@
         </w:drawing>
       </w:r>
     </w:p>
-    <w:p/>
-    <w:p>
-      <w:r>
+    <w:p>
+      <w:r>
+        <w:t>Create an issue, it means creating a new issue in GitHub</w:t>
+      </w:r>
+    </w:p>
+    <w:p/>
+    <w:p>
+      <w:r>
+        <w:t>Repository Owner: stats4sd</w:t>
+      </w:r>
+    </w:p>
+    <w:p>
+      <w:r>
+        <w:t>Repository Name: support-requests</w:t>
+      </w:r>
+    </w:p>
+    <w:p>
+      <w:r>
+        <w:t xml:space="preserve">The new Github issue will be created in repository </w:t>
+      </w:r>
+      <w:r>
+        <w:t>“</w:t>
+      </w:r>
+      <w:r>
+        <w:t>stats4sd</w:t>
+      </w:r>
+      <w:r>
+        <w:t>/</w:t>
+      </w:r>
+      <w:r>
+        <w:t>support-requests</w:t>
+      </w:r>
+      <w:r>
+        <w:t>”</w:t>
+      </w:r>
+    </w:p>
+    <w:p>
+      <w:hyperlink r:id="rId15" w:history="1">
+        <w:r>
+          <w:rPr>
+            <w:rStyle w:val="Hyperlink"/>
+          </w:rPr>
+          <w:t>https://github.com/stats4sd/support-requests/issues</w:t>
+        </w:r>
+      </w:hyperlink>
+    </w:p>
+    <w:p/>
+    <w:p>
+      <w:r>
+        <w:t>We use some pre-defined fields so that content from original email alert can be added to Github issue. Including [Subject], [From], [Received From], [Body].</w:t>
+      </w:r>
+    </w:p>
+    <w:p/>
+    <w:p>
+      <w:r>
+        <w:t xml:space="preserve">Title: [Subject], it </w:t>
+      </w:r>
+      <w:r>
+        <w:t xml:space="preserve">is </w:t>
+      </w:r>
+      <w:r>
+        <w:t>Uptime robot email subject for easy identification</w:t>
+      </w:r>
+    </w:p>
+    <w:p/>
+    <w:p>
+      <w:r>
+        <w:t>Body:</w:t>
+      </w:r>
+    </w:p>
+    <w:p>
+      <w:r>
+        <w:t>[From]</w:t>
+      </w:r>
+      <w:r>
+        <w:t>, it is Uptime robot email sender</w:t>
+      </w:r>
+    </w:p>
+    <w:p>
+      <w:r>
+        <w:t>[Received Time], it is the date time that the Uptime robot email received</w:t>
+      </w:r>
+    </w:p>
+    <w:p>
+      <w:r>
+        <w:t>[Body], it is Uptime robot email body</w:t>
+      </w:r>
+    </w:p>
+    <w:p>
+      <w:r>
+        <w:br w:type="page"/>
+      </w:r>
+    </w:p>
+    <w:p>
+      <w:r>
+        <w:rPr>
+          <w:noProof/>
+        </w:rPr>
         <w:lastRenderedPageBreak/>
-        <w:t>P.S. In case you need to create a new workflow in MS Power Automate, please kindly contact engineering team members to share the existing flows as your template.</w:t>
-      </w:r>
-    </w:p>
+        <w:drawing>
+          <wp:inline distT="0" distB="0" distL="0" distR="0" wp14:anchorId="0765FE5D" wp14:editId="1EFCCC5B">
+            <wp:extent cx="5719445" cy="3743960"/>
+            <wp:effectExtent l="0" t="0" r="0" b="8890"/>
+            <wp:docPr id="5" name="Picture 5"/>
+            <wp:cNvGraphicFramePr>
+              <a:graphicFrameLocks xmlns:a="http://schemas.openxmlformats.org/drawingml/2006/main" noChangeAspect="1"/>
+            </wp:cNvGraphicFramePr>
+            <a:graphic xmlns:a="http://schemas.openxmlformats.org/drawingml/2006/main">
+              <a:graphicData uri="http://schemas.openxmlformats.org/drawingml/2006/picture">
+                <pic:pic xmlns:pic="http://schemas.openxmlformats.org/drawingml/2006/picture">
+                  <pic:nvPicPr>
+                    <pic:cNvPr id="0" name="Picture 5"/>
+                    <pic:cNvPicPr>
+                      <a:picLocks noChangeAspect="1" noChangeArrowheads="1"/>
+                    </pic:cNvPicPr>
+                  </pic:nvPicPr>
+                  <pic:blipFill>
+                    <a:blip r:embed="rId16">
+                      <a:extLst>
+                        <a:ext uri="{28A0092B-C50C-407E-A947-70E740481C1C}">
+                          <a14:useLocalDpi xmlns:a14="http://schemas.microsoft.com/office/drawing/2010/main" val="0"/>
+                        </a:ext>
+                      </a:extLst>
+                    </a:blip>
+                    <a:srcRect/>
+                    <a:stretch>
+                      <a:fillRect/>
+                    </a:stretch>
+                  </pic:blipFill>
+                  <pic:spPr bwMode="auto">
+                    <a:xfrm>
+                      <a:off x="0" y="0"/>
+                      <a:ext cx="5719445" cy="3743960"/>
+                    </a:xfrm>
+                    <a:prstGeom prst="rect">
+                      <a:avLst/>
+                    </a:prstGeom>
+                    <a:noFill/>
+                    <a:ln>
+                      <a:noFill/>
+                    </a:ln>
+                  </pic:spPr>
+                </pic:pic>
+              </a:graphicData>
+            </a:graphic>
+          </wp:inline>
+        </w:drawing>
+      </w:r>
+    </w:p>
+    <w:p>
+      <w:r>
+        <w:t>Send an email (V2), it means sending email to engineering team members.</w:t>
+      </w:r>
+    </w:p>
+    <w:p>
+      <w:r>
+        <w:t>To: specify who will receive this email alert. We can define multiple recipients. External email address is also supported.</w:t>
+      </w:r>
+    </w:p>
+    <w:p/>
+    <w:p>
+      <w:r>
+        <w:t>Subject: LIVE DOWN ALERT – [Subject]</w:t>
+      </w:r>
+    </w:p>
+    <w:p>
+      <w:r>
+        <w:t>Add prefix “LIVE DOWN ALERT” for categorization, and the original Uptime robot email alert subject</w:t>
+      </w:r>
+    </w:p>
+    <w:p/>
+    <w:p>
+      <w:r>
+        <w:t>Body:</w:t>
+      </w:r>
+    </w:p>
+    <w:p>
+      <w:r>
+        <w:t>It contains a few items:</w:t>
+      </w:r>
+    </w:p>
+    <w:p>
+      <w:pPr>
+        <w:pStyle w:val="ListParagraph"/>
+        <w:numPr>
+          <w:ilvl w:val="0"/>
+          <w:numId w:val="1"/>
+        </w:numPr>
+      </w:pPr>
+      <w:r>
+        <w:t>Mention this email is automated generated.</w:t>
+      </w:r>
+    </w:p>
+    <w:p>
+      <w:pPr>
+        <w:pStyle w:val="ListParagraph"/>
+        <w:numPr>
+          <w:ilvl w:val="0"/>
+          <w:numId w:val="1"/>
+        </w:numPr>
+      </w:pPr>
+      <w:r>
+        <w:t>A highlighted message to indicate your follow-up actions is required.</w:t>
+      </w:r>
+    </w:p>
+    <w:p>
+      <w:pPr>
+        <w:pStyle w:val="ListParagraph"/>
+        <w:numPr>
+          <w:ilvl w:val="0"/>
+          <w:numId w:val="1"/>
+        </w:numPr>
+      </w:pPr>
+      <w:r>
+        <w:t>Mention there is a new Github issue being created with quoted subject.</w:t>
+      </w:r>
+    </w:p>
+    <w:p>
+      <w:pPr>
+        <w:pStyle w:val="ListParagraph"/>
+        <w:numPr>
+          <w:ilvl w:val="0"/>
+          <w:numId w:val="1"/>
+        </w:numPr>
+      </w:pPr>
+      <w:r>
+        <w:t>A link that can redirect to the listing of Github issues.</w:t>
+      </w:r>
+    </w:p>
+    <w:p>
+      <w:pPr>
+        <w:pStyle w:val="ListParagraph"/>
+        <w:numPr>
+          <w:ilvl w:val="0"/>
+          <w:numId w:val="1"/>
+        </w:numPr>
+      </w:pPr>
+      <w:r>
+        <w:t>Suggested follow-up actions</w:t>
+      </w:r>
+    </w:p>
+    <w:p>
+      <w:pPr>
+        <w:pStyle w:val="ListParagraph"/>
+        <w:numPr>
+          <w:ilvl w:val="0"/>
+          <w:numId w:val="1"/>
+        </w:numPr>
+      </w:pPr>
+      <w:r>
+        <w:t>Original email alert subject and body for quick reference</w:t>
+      </w:r>
+    </w:p>
+    <w:p/>
     <w:sectPr>
       <w:pgSz w:w="11906" w:h="16838"/>
       <w:pgMar w:top="1440" w:right="1440" w:bottom="1440" w:left="1440" w:header="708" w:footer="708" w:gutter="0"/>
@@ -747,6 +928,100 @@
     </w:sectPr>
   </w:body>
 </w:document>
+</file>
+
+<file path=word/numbering.xml><?xml version="1.0" encoding="utf-8"?>
+<w:numbering xmlns:wpc="http://schemas.microsoft.com/office/word/2010/wordprocessingCanvas" xmlns:cx="http://schemas.microsoft.com/office/drawing/2014/chartex" xmlns:cx1="http://schemas.microsoft.com/office/drawing/2015/9/8/chartex" xmlns:cx2="http://schemas.microsoft.com/office/drawing/2015/10/21/chartex" xmlns:cx3="http://schemas.microsoft.com/office/drawing/2016/5/9/chartex" xmlns:cx4="http://schemas.microsoft.com/office/drawing/2016/5/10/chartex" xmlns:cx5="http://schemas.microsoft.com/office/drawing/2016/5/11/chartex" xmlns:cx6="http://schemas.microsoft.com/office/drawing/2016/5/12/chartex" xmlns:cx7="http://schemas.microsoft.com/office/drawing/2016/5/13/chartex" xmlns:cx8="http://schemas.microsoft.com/office/drawing/2016/5/14/chartex" xmlns:mc="http://schemas.openxmlformats.org/markup-compatibility/2006" xmlns:aink="http://schemas.microsoft.com/office/drawing/2016/ink" xmlns:am3d="http://schemas.microsoft.com/office/drawing/2017/model3d" xmlns:o="urn:schemas-microsoft-com:office:office" xmlns:oel="http://schemas.microsoft.com/office/2019/extlst" xmlns:r="http://schemas.openxmlformats.org/officeDocument/2006/relationships" xmlns:m="http://schemas.openxmlformats.org/officeDocument/2006/math" xmlns:v="urn:schemas-microsoft-com:vml" xmlns:wp14="http://schemas.microsoft.com/office/word/2010/wordprocessingDrawing" xmlns:wp="http://schemas.openxmlformats.org/drawingml/2006/wordprocessingDrawing" xmlns:w10="urn:schemas-microsoft-com:office:word" xmlns:w="http://schemas.openxmlformats.org/wordprocessingml/2006/main" xmlns:w14="http://schemas.microsoft.com/office/word/2010/wordml" xmlns:w15="http://schemas.microsoft.com/office/word/2012/wordml" xmlns:w16cex="http://schemas.microsoft.com/office/word/2018/wordml/cex" xmlns:w16cid="http://schemas.microsoft.com/office/word/2016/wordml/cid" xmlns:w16="http://schemas.microsoft.com/office/word/2018/wordml" xmlns:w16sdtdh="http://schemas.microsoft.com/office/word/2020/wordml/sdtdatahash" xmlns:w16se="http://schemas.microsoft.com/office/word/2015/wordml/symex" xmlns:wpg="http://schemas.microsoft.com/office/word/2010/wordprocessingGroup" xmlns:wpi="http://schemas.microsoft.com/office/word/2010/wordprocessingInk" xmlns:wne="http://schemas.microsoft.com/office/word/2006/wordml" xmlns:wps="http://schemas.microsoft.com/office/word/2010/wordprocessingShape" mc:Ignorable="w14 w15 w16se w16cid w16 w16cex w16sdtdh wp14">
+  <w:abstractNum w:abstractNumId="0" w15:restartNumberingAfterBreak="0">
+    <w:nsid w:val="0FAE43E6"/>
+    <w:multiLevelType w:val="hybridMultilevel"/>
+    <w:tmpl w:val="28B03DD6"/>
+    <w:lvl w:ilvl="0" w:tplc="0809000F">
+      <w:start w:val="1"/>
+      <w:numFmt w:val="decimal"/>
+      <w:lvlText w:val="%1."/>
+      <w:lvlJc w:val="left"/>
+      <w:pPr>
+        <w:ind w:left="720" w:hanging="360"/>
+      </w:pPr>
+    </w:lvl>
+    <w:lvl w:ilvl="1" w:tplc="08090019" w:tentative="1">
+      <w:start w:val="1"/>
+      <w:numFmt w:val="lowerLetter"/>
+      <w:lvlText w:val="%2."/>
+      <w:lvlJc w:val="left"/>
+      <w:pPr>
+        <w:ind w:left="1440" w:hanging="360"/>
+      </w:pPr>
+    </w:lvl>
+    <w:lvl w:ilvl="2" w:tplc="0809001B" w:tentative="1">
+      <w:start w:val="1"/>
+      <w:numFmt w:val="lowerRoman"/>
+      <w:lvlText w:val="%3."/>
+      <w:lvlJc w:val="right"/>
+      <w:pPr>
+        <w:ind w:left="2160" w:hanging="180"/>
+      </w:pPr>
+    </w:lvl>
+    <w:lvl w:ilvl="3" w:tplc="0809000F" w:tentative="1">
+      <w:start w:val="1"/>
+      <w:numFmt w:val="decimal"/>
+      <w:lvlText w:val="%4."/>
+      <w:lvlJc w:val="left"/>
+      <w:pPr>
+        <w:ind w:left="2880" w:hanging="360"/>
+      </w:pPr>
+    </w:lvl>
+    <w:lvl w:ilvl="4" w:tplc="08090019" w:tentative="1">
+      <w:start w:val="1"/>
+      <w:numFmt w:val="lowerLetter"/>
+      <w:lvlText w:val="%5."/>
+      <w:lvlJc w:val="left"/>
+      <w:pPr>
+        <w:ind w:left="3600" w:hanging="360"/>
+      </w:pPr>
+    </w:lvl>
+    <w:lvl w:ilvl="5" w:tplc="0809001B" w:tentative="1">
+      <w:start w:val="1"/>
+      <w:numFmt w:val="lowerRoman"/>
+      <w:lvlText w:val="%6."/>
+      <w:lvlJc w:val="right"/>
+      <w:pPr>
+        <w:ind w:left="4320" w:hanging="180"/>
+      </w:pPr>
+    </w:lvl>
+    <w:lvl w:ilvl="6" w:tplc="0809000F" w:tentative="1">
+      <w:start w:val="1"/>
+      <w:numFmt w:val="decimal"/>
+      <w:lvlText w:val="%7."/>
+      <w:lvlJc w:val="left"/>
+      <w:pPr>
+        <w:ind w:left="5040" w:hanging="360"/>
+      </w:pPr>
+    </w:lvl>
+    <w:lvl w:ilvl="7" w:tplc="08090019" w:tentative="1">
+      <w:start w:val="1"/>
+      <w:numFmt w:val="lowerLetter"/>
+      <w:lvlText w:val="%8."/>
+      <w:lvlJc w:val="left"/>
+      <w:pPr>
+        <w:ind w:left="5760" w:hanging="360"/>
+      </w:pPr>
+    </w:lvl>
+    <w:lvl w:ilvl="8" w:tplc="0809001B" w:tentative="1">
+      <w:start w:val="1"/>
+      <w:numFmt w:val="lowerRoman"/>
+      <w:lvlText w:val="%9."/>
+      <w:lvlJc w:val="right"/>
+      <w:pPr>
+        <w:ind w:left="6480" w:hanging="180"/>
+      </w:pPr>
+    </w:lvl>
+  </w:abstractNum>
+  <w:num w:numId="1" w16cid:durableId="1162356241">
+    <w:abstractNumId w:val="0"/>
+  </w:num>
+</w:numbering>
 </file>
 
 <file path=word/styles.xml><?xml version="1.0" encoding="utf-8"?>
@@ -1198,6 +1473,17 @@
       <w:shd w:val="clear" w:color="auto" w:fill="E1DFDD"/>
     </w:rPr>
   </w:style>
+  <w:style w:type="paragraph" w:styleId="ListParagraph">
+    <w:name w:val="List Paragraph"/>
+    <w:basedOn w:val="Normal"/>
+    <w:uiPriority w:val="34"/>
+    <w:qFormat/>
+    <w:rsid w:val="004B4997"/>
+    <w:pPr>
+      <w:ind w:left="720"/>
+      <w:contextualSpacing/>
+    </w:pPr>
+  </w:style>
 </w:styles>
 </file>
 

</xml_diff>